<commit_message>
se agrega ejemplo rest product
</commit_message>
<xml_diff>
--- a/Objetos.docx
+++ b/Objetos.docx
@@ -1,6 +1,6 @@
 
 <file path=word/document.xml><?xml version="1.0" encoding="utf-8"?>
-<w:document xmlns:wpc="http://schemas.microsoft.com/office/word/2010/wordprocessingCanvas" xmlns:cx="http://schemas.microsoft.com/office/drawing/2014/chartex" xmlns:mc="http://schemas.openxmlformats.org/markup-compatibility/2006" xmlns:o="urn:schemas-microsoft-com:office:office" xmlns:r="http://schemas.openxmlformats.org/officeDocument/2006/relationships" xmlns:m="http://schemas.openxmlformats.org/officeDocument/2006/math" xmlns:v="urn:schemas-microsoft-com:vml" xmlns:wp14="http://schemas.microsoft.com/office/word/2010/wordprocessingDrawing" xmlns:wp="http://schemas.openxmlformats.org/drawingml/2006/wordprocessingDrawing" xmlns:w10="urn:schemas-microsoft-com:office:word" xmlns:w="http://schemas.openxmlformats.org/wordprocessingml/2006/main" xmlns:w14="http://schemas.microsoft.com/office/word/2010/wordml" xmlns:w15="http://schemas.microsoft.com/office/word/2012/wordml" xmlns:w16se="http://schemas.microsoft.com/office/word/2015/wordml/symex" xmlns:wpg="http://schemas.microsoft.com/office/word/2010/wordprocessingGroup" xmlns:wpi="http://schemas.microsoft.com/office/word/2010/wordprocessingInk" xmlns:wne="http://schemas.microsoft.com/office/word/2006/wordml" xmlns:wps="http://schemas.microsoft.com/office/word/2010/wordprocessingShape" mc:Ignorable="w14 w15 w16se wp14">
+<w:document xmlns:wpc="http://schemas.microsoft.com/office/word/2010/wordprocessingCanvas" xmlns:cx="http://schemas.microsoft.com/office/drawing/2014/chartex" xmlns:cx1="http://schemas.microsoft.com/office/drawing/2015/9/8/chartex" xmlns:cx2="http://schemas.microsoft.com/office/drawing/2015/10/21/chartex" xmlns:cx3="http://schemas.microsoft.com/office/drawing/2016/5/9/chartex" xmlns:cx4="http://schemas.microsoft.com/office/drawing/2016/5/10/chartex" xmlns:cx5="http://schemas.microsoft.com/office/drawing/2016/5/11/chartex" xmlns:cx6="http://schemas.microsoft.com/office/drawing/2016/5/12/chartex" xmlns:cx7="http://schemas.microsoft.com/office/drawing/2016/5/13/chartex" xmlns:cx8="http://schemas.microsoft.com/office/drawing/2016/5/14/chartex" xmlns:mc="http://schemas.openxmlformats.org/markup-compatibility/2006" xmlns:aink="http://schemas.microsoft.com/office/drawing/2016/ink" xmlns:am3d="http://schemas.microsoft.com/office/drawing/2017/model3d" xmlns:o="urn:schemas-microsoft-com:office:office" xmlns:r="http://schemas.openxmlformats.org/officeDocument/2006/relationships" xmlns:m="http://schemas.openxmlformats.org/officeDocument/2006/math" xmlns:v="urn:schemas-microsoft-com:vml" xmlns:wp14="http://schemas.microsoft.com/office/word/2010/wordprocessingDrawing" xmlns:wp="http://schemas.openxmlformats.org/drawingml/2006/wordprocessingDrawing" xmlns:w10="urn:schemas-microsoft-com:office:word" xmlns:w="http://schemas.openxmlformats.org/wordprocessingml/2006/main" xmlns:w14="http://schemas.microsoft.com/office/word/2010/wordml" xmlns:w15="http://schemas.microsoft.com/office/word/2012/wordml" xmlns:w16cex="http://schemas.microsoft.com/office/word/2018/wordml/cex" xmlns:w16cid="http://schemas.microsoft.com/office/word/2016/wordml/cid" xmlns:w16="http://schemas.microsoft.com/office/word/2018/wordml" xmlns:w16sdtdh="http://schemas.microsoft.com/office/word/2020/wordml/sdtdatahash" xmlns:w16se="http://schemas.microsoft.com/office/word/2015/wordml/symex" xmlns:wpg="http://schemas.microsoft.com/office/word/2010/wordprocessingGroup" xmlns:wpi="http://schemas.microsoft.com/office/word/2010/wordprocessingInk" xmlns:wne="http://schemas.microsoft.com/office/word/2006/wordml" xmlns:wps="http://schemas.microsoft.com/office/word/2010/wordprocessingShape" mc:Ignorable="w14 w15 w16se w16cid w16 w16cex w16sdtdh wp14">
   <w:body>
     <w:p>
       <w:pPr>
@@ -694,7 +694,6 @@
                 <w:szCs w:val="24"/>
               </w:rPr>
             </w:pPr>
-            <w:proofErr w:type="spellStart"/>
             <w:r>
               <w:rPr>
                 <w:sz w:val="24"/>
@@ -702,21 +701,19 @@
               </w:rPr>
               <w:t>horasTrabajadas</w:t>
             </w:r>
-            <w:proofErr w:type="spellEnd"/>
-          </w:p>
-          <w:p>
-            <w:pPr>
-              <w:pStyle w:val="Prrafodelista"/>
-              <w:numPr>
-                <w:ilvl w:val="0"/>
-                <w:numId w:val="1"/>
-              </w:numPr>
-              <w:rPr>
-                <w:sz w:val="24"/>
-                <w:szCs w:val="24"/>
-              </w:rPr>
-            </w:pPr>
-            <w:proofErr w:type="spellStart"/>
+          </w:p>
+          <w:p>
+            <w:pPr>
+              <w:pStyle w:val="Prrafodelista"/>
+              <w:numPr>
+                <w:ilvl w:val="0"/>
+                <w:numId w:val="1"/>
+              </w:numPr>
+              <w:rPr>
+                <w:sz w:val="24"/>
+                <w:szCs w:val="24"/>
+              </w:rPr>
+            </w:pPr>
             <w:r>
               <w:rPr>
                 <w:sz w:val="24"/>
@@ -724,7 +721,6 @@
               </w:rPr>
               <w:t>sueldoPorHora</w:t>
             </w:r>
-            <w:proofErr w:type="spellEnd"/>
           </w:p>
         </w:tc>
         <w:tc>
@@ -1024,7 +1020,6 @@
                 <w:szCs w:val="24"/>
               </w:rPr>
             </w:pPr>
-            <w:proofErr w:type="spellStart"/>
             <w:r>
               <w:rPr>
                 <w:sz w:val="24"/>
@@ -1032,7 +1027,6 @@
               </w:rPr>
               <w:t>profesion</w:t>
             </w:r>
-            <w:proofErr w:type="spellEnd"/>
           </w:p>
           <w:p>
             <w:pPr>
@@ -1169,6 +1163,27 @@
                 <w:szCs w:val="24"/>
               </w:rPr>
               <w:t>nombre</w:t>
+            </w:r>
+          </w:p>
+          <w:p>
+            <w:pPr>
+              <w:pStyle w:val="Prrafodelista"/>
+              <w:numPr>
+                <w:ilvl w:val="0"/>
+                <w:numId w:val="1"/>
+              </w:numPr>
+              <w:spacing w:after="160" w:line="259" w:lineRule="auto"/>
+              <w:rPr>
+                <w:sz w:val="24"/>
+                <w:szCs w:val="24"/>
+              </w:rPr>
+            </w:pPr>
+            <w:r>
+              <w:rPr>
+                <w:sz w:val="24"/>
+                <w:szCs w:val="24"/>
+              </w:rPr>
+              <w:t>descripcion</w:t>
             </w:r>
           </w:p>
           <w:p>
@@ -1359,8 +1374,6 @@
                 <w:szCs w:val="24"/>
               </w:rPr>
             </w:pPr>
-            <w:bookmarkStart w:id="0" w:name="_GoBack"/>
-            <w:bookmarkEnd w:id="0"/>
           </w:p>
         </w:tc>
         <w:tc>
@@ -1483,7 +1496,7 @@
 </file>
 
 <file path=word/numbering.xml><?xml version="1.0" encoding="utf-8"?>
-<w:numbering xmlns:wpc="http://schemas.microsoft.com/office/word/2010/wordprocessingCanvas" xmlns:cx="http://schemas.microsoft.com/office/drawing/2014/chartex" xmlns:mc="http://schemas.openxmlformats.org/markup-compatibility/2006" xmlns:o="urn:schemas-microsoft-com:office:office" xmlns:r="http://schemas.openxmlformats.org/officeDocument/2006/relationships" xmlns:m="http://schemas.openxmlformats.org/officeDocument/2006/math" xmlns:v="urn:schemas-microsoft-com:vml" xmlns:wp14="http://schemas.microsoft.com/office/word/2010/wordprocessingDrawing" xmlns:wp="http://schemas.openxmlformats.org/drawingml/2006/wordprocessingDrawing" xmlns:w10="urn:schemas-microsoft-com:office:word" xmlns:w="http://schemas.openxmlformats.org/wordprocessingml/2006/main" xmlns:w14="http://schemas.microsoft.com/office/word/2010/wordml" xmlns:w15="http://schemas.microsoft.com/office/word/2012/wordml" xmlns:w16se="http://schemas.microsoft.com/office/word/2015/wordml/symex" xmlns:wpg="http://schemas.microsoft.com/office/word/2010/wordprocessingGroup" xmlns:wpi="http://schemas.microsoft.com/office/word/2010/wordprocessingInk" xmlns:wne="http://schemas.microsoft.com/office/word/2006/wordml" xmlns:wps="http://schemas.microsoft.com/office/word/2010/wordprocessingShape" mc:Ignorable="w14 w15 w16se wp14">
+<w:numbering xmlns:wpc="http://schemas.microsoft.com/office/word/2010/wordprocessingCanvas" xmlns:cx="http://schemas.microsoft.com/office/drawing/2014/chartex" xmlns:cx1="http://schemas.microsoft.com/office/drawing/2015/9/8/chartex" xmlns:cx2="http://schemas.microsoft.com/office/drawing/2015/10/21/chartex" xmlns:cx3="http://schemas.microsoft.com/office/drawing/2016/5/9/chartex" xmlns:cx4="http://schemas.microsoft.com/office/drawing/2016/5/10/chartex" xmlns:cx5="http://schemas.microsoft.com/office/drawing/2016/5/11/chartex" xmlns:cx6="http://schemas.microsoft.com/office/drawing/2016/5/12/chartex" xmlns:cx7="http://schemas.microsoft.com/office/drawing/2016/5/13/chartex" xmlns:cx8="http://schemas.microsoft.com/office/drawing/2016/5/14/chartex" xmlns:mc="http://schemas.openxmlformats.org/markup-compatibility/2006" xmlns:aink="http://schemas.microsoft.com/office/drawing/2016/ink" xmlns:am3d="http://schemas.microsoft.com/office/drawing/2017/model3d" xmlns:o="urn:schemas-microsoft-com:office:office" xmlns:r="http://schemas.openxmlformats.org/officeDocument/2006/relationships" xmlns:m="http://schemas.openxmlformats.org/officeDocument/2006/math" xmlns:v="urn:schemas-microsoft-com:vml" xmlns:wp14="http://schemas.microsoft.com/office/word/2010/wordprocessingDrawing" xmlns:wp="http://schemas.openxmlformats.org/drawingml/2006/wordprocessingDrawing" xmlns:w10="urn:schemas-microsoft-com:office:word" xmlns:w="http://schemas.openxmlformats.org/wordprocessingml/2006/main" xmlns:w14="http://schemas.microsoft.com/office/word/2010/wordml" xmlns:w15="http://schemas.microsoft.com/office/word/2012/wordml" xmlns:w16cex="http://schemas.microsoft.com/office/word/2018/wordml/cex" xmlns:w16cid="http://schemas.microsoft.com/office/word/2016/wordml/cid" xmlns:w16="http://schemas.microsoft.com/office/word/2018/wordml" xmlns:w16sdtdh="http://schemas.microsoft.com/office/word/2020/wordml/sdtdatahash" xmlns:w16se="http://schemas.microsoft.com/office/word/2015/wordml/symex" xmlns:wpg="http://schemas.microsoft.com/office/word/2010/wordprocessingGroup" xmlns:wpi="http://schemas.microsoft.com/office/word/2010/wordprocessingInk" xmlns:wne="http://schemas.microsoft.com/office/word/2006/wordml" xmlns:wps="http://schemas.microsoft.com/office/word/2010/wordprocessingShape" mc:Ignorable="w14 w15 w16se w16cid w16 w16cex w16sdtdh wp14">
   <w:abstractNum w:abstractNumId="0" w15:restartNumberingAfterBreak="0">
     <w:nsid w:val="2286218C"/>
     <w:multiLevelType w:val="hybridMultilevel"/>
@@ -1720,7 +1733,7 @@
 </file>
 
 <file path=word/styles.xml><?xml version="1.0" encoding="utf-8"?>
-<w:styles xmlns:mc="http://schemas.openxmlformats.org/markup-compatibility/2006" xmlns:r="http://schemas.openxmlformats.org/officeDocument/2006/relationships" xmlns:w="http://schemas.openxmlformats.org/wordprocessingml/2006/main" xmlns:w14="http://schemas.microsoft.com/office/word/2010/wordml" xmlns:w15="http://schemas.microsoft.com/office/word/2012/wordml" xmlns:w16se="http://schemas.microsoft.com/office/word/2015/wordml/symex" mc:Ignorable="w14 w15 w16se">
+<w:styles xmlns:mc="http://schemas.openxmlformats.org/markup-compatibility/2006" xmlns:r="http://schemas.openxmlformats.org/officeDocument/2006/relationships" xmlns:w="http://schemas.openxmlformats.org/wordprocessingml/2006/main" xmlns:w14="http://schemas.microsoft.com/office/word/2010/wordml" xmlns:w15="http://schemas.microsoft.com/office/word/2012/wordml" xmlns:w16cex="http://schemas.microsoft.com/office/word/2018/wordml/cex" xmlns:w16cid="http://schemas.microsoft.com/office/word/2016/wordml/cid" xmlns:w16="http://schemas.microsoft.com/office/word/2018/wordml" xmlns:w16sdtdh="http://schemas.microsoft.com/office/word/2020/wordml/sdtdatahash" xmlns:w16se="http://schemas.microsoft.com/office/word/2015/wordml/symex" mc:Ignorable="w14 w15 w16se w16cid w16 w16cex w16sdtdh">
   <w:docDefaults>
     <w:rPrDefault>
       <w:rPr>
@@ -1735,7 +1748,7 @@
       </w:pPr>
     </w:pPrDefault>
   </w:docDefaults>
-  <w:latentStyles w:defLockedState="0" w:defUIPriority="99" w:defSemiHidden="0" w:defUnhideWhenUsed="0" w:defQFormat="0" w:count="371">
+  <w:latentStyles w:defLockedState="0" w:defUIPriority="99" w:defSemiHidden="0" w:defUnhideWhenUsed="0" w:defQFormat="0" w:count="376">
     <w:lsdException w:name="Normal" w:uiPriority="0" w:qFormat="1"/>
     <w:lsdException w:name="heading 1" w:uiPriority="9" w:qFormat="1"/>
     <w:lsdException w:name="heading 2" w:semiHidden="1" w:uiPriority="9" w:unhideWhenUsed="1" w:qFormat="1"/>
@@ -1841,7 +1854,6 @@
     <w:lsdException w:name="HTML Sample" w:semiHidden="1" w:unhideWhenUsed="1"/>
     <w:lsdException w:name="HTML Typewriter" w:semiHidden="1" w:unhideWhenUsed="1"/>
     <w:lsdException w:name="HTML Variable" w:semiHidden="1" w:unhideWhenUsed="1"/>
-    <w:lsdException w:name="Normal Table" w:semiHidden="1" w:unhideWhenUsed="1"/>
     <w:lsdException w:name="annotation subject" w:semiHidden="1" w:unhideWhenUsed="1"/>
     <w:lsdException w:name="No List" w:semiHidden="1" w:unhideWhenUsed="1"/>
     <w:lsdException w:name="Outline List 1" w:semiHidden="1" w:unhideWhenUsed="1"/>
@@ -1884,11 +1896,8 @@
     <w:lsdException w:name="Table Contemporary" w:semiHidden="1" w:unhideWhenUsed="1"/>
     <w:lsdException w:name="Table Elegant" w:semiHidden="1" w:unhideWhenUsed="1"/>
     <w:lsdException w:name="Table Professional" w:semiHidden="1" w:unhideWhenUsed="1"/>
-    <w:lsdException w:name="Table Subtle 1" w:semiHidden="1" w:unhideWhenUsed="1"/>
     <w:lsdException w:name="Table Subtle 2" w:semiHidden="1" w:unhideWhenUsed="1"/>
     <w:lsdException w:name="Table Web 1" w:semiHidden="1" w:unhideWhenUsed="1"/>
-    <w:lsdException w:name="Table Web 2" w:semiHidden="1" w:unhideWhenUsed="1"/>
-    <w:lsdException w:name="Table Web 3" w:semiHidden="1" w:unhideWhenUsed="1"/>
     <w:lsdException w:name="Balloon Text" w:semiHidden="1" w:unhideWhenUsed="1"/>
     <w:lsdException w:name="Table Grid" w:uiPriority="39"/>
     <w:lsdException w:name="Table Theme" w:semiHidden="1" w:unhideWhenUsed="1"/>
@@ -2107,6 +2116,11 @@
     <w:lsdException w:name="List Table 5 Dark Accent 6" w:uiPriority="50"/>
     <w:lsdException w:name="List Table 6 Colorful Accent 6" w:uiPriority="51"/>
     <w:lsdException w:name="List Table 7 Colorful Accent 6" w:uiPriority="52"/>
+    <w:lsdException w:name="Mention" w:semiHidden="1" w:unhideWhenUsed="1"/>
+    <w:lsdException w:name="Smart Hyperlink" w:semiHidden="1" w:unhideWhenUsed="1"/>
+    <w:lsdException w:name="Hashtag" w:semiHidden="1" w:unhideWhenUsed="1"/>
+    <w:lsdException w:name="Unresolved Mention" w:semiHidden="1" w:unhideWhenUsed="1"/>
+    <w:lsdException w:name="Smart Link" w:semiHidden="1" w:unhideWhenUsed="1"/>
   </w:latentStyles>
   <w:style w:type="paragraph" w:default="1" w:styleId="Normal">
     <w:name w:val="Normal"/>

</xml_diff>

<commit_message>
feat: se agrega carpeta exception-handling
</commit_message>
<xml_diff>
--- a/Objetos.docx
+++ b/Objetos.docx
@@ -311,6 +311,7 @@
                 <w:szCs w:val="24"/>
               </w:rPr>
             </w:pPr>
+            <w:proofErr w:type="spellStart"/>
             <w:r>
               <w:rPr>
                 <w:sz w:val="24"/>
@@ -318,6 +319,7 @@
               </w:rPr>
               <w:t>telefono</w:t>
             </w:r>
+            <w:proofErr w:type="spellEnd"/>
           </w:p>
         </w:tc>
         <w:tc>
@@ -694,6 +696,7 @@
                 <w:szCs w:val="24"/>
               </w:rPr>
             </w:pPr>
+            <w:proofErr w:type="spellStart"/>
             <w:r>
               <w:rPr>
                 <w:sz w:val="24"/>
@@ -701,19 +704,21 @@
               </w:rPr>
               <w:t>horasTrabajadas</w:t>
             </w:r>
-          </w:p>
-          <w:p>
-            <w:pPr>
-              <w:pStyle w:val="Prrafodelista"/>
-              <w:numPr>
-                <w:ilvl w:val="0"/>
-                <w:numId w:val="1"/>
-              </w:numPr>
-              <w:rPr>
-                <w:sz w:val="24"/>
-                <w:szCs w:val="24"/>
-              </w:rPr>
-            </w:pPr>
+            <w:proofErr w:type="spellEnd"/>
+          </w:p>
+          <w:p>
+            <w:pPr>
+              <w:pStyle w:val="Prrafodelista"/>
+              <w:numPr>
+                <w:ilvl w:val="0"/>
+                <w:numId w:val="1"/>
+              </w:numPr>
+              <w:rPr>
+                <w:sz w:val="24"/>
+                <w:szCs w:val="24"/>
+              </w:rPr>
+            </w:pPr>
+            <w:proofErr w:type="spellStart"/>
             <w:r>
               <w:rPr>
                 <w:sz w:val="24"/>
@@ -721,6 +726,7 @@
               </w:rPr>
               <w:t>sueldoPorHora</w:t>
             </w:r>
+            <w:proofErr w:type="spellEnd"/>
           </w:p>
         </w:tc>
         <w:tc>
@@ -1020,6 +1026,7 @@
                 <w:szCs w:val="24"/>
               </w:rPr>
             </w:pPr>
+            <w:proofErr w:type="spellStart"/>
             <w:r>
               <w:rPr>
                 <w:sz w:val="24"/>
@@ -1027,19 +1034,21 @@
               </w:rPr>
               <w:t>profesion</w:t>
             </w:r>
-          </w:p>
-          <w:p>
-            <w:pPr>
-              <w:pStyle w:val="Prrafodelista"/>
-              <w:numPr>
-                <w:ilvl w:val="0"/>
-                <w:numId w:val="1"/>
-              </w:numPr>
-              <w:rPr>
-                <w:sz w:val="24"/>
-                <w:szCs w:val="24"/>
-              </w:rPr>
-            </w:pPr>
+            <w:proofErr w:type="spellEnd"/>
+          </w:p>
+          <w:p>
+            <w:pPr>
+              <w:pStyle w:val="Prrafodelista"/>
+              <w:numPr>
+                <w:ilvl w:val="0"/>
+                <w:numId w:val="1"/>
+              </w:numPr>
+              <w:rPr>
+                <w:sz w:val="24"/>
+                <w:szCs w:val="24"/>
+              </w:rPr>
+            </w:pPr>
+            <w:proofErr w:type="spellStart"/>
             <w:r>
               <w:rPr>
                 <w:sz w:val="24"/>
@@ -1047,6 +1056,7 @@
               </w:rPr>
               <w:t>telefono</w:t>
             </w:r>
+            <w:proofErr w:type="spellEnd"/>
           </w:p>
         </w:tc>
         <w:tc>
@@ -1128,6 +1138,7 @@
                 <w:szCs w:val="24"/>
               </w:rPr>
             </w:pPr>
+            <w:proofErr w:type="spellStart"/>
             <w:r>
               <w:rPr>
                 <w:sz w:val="24"/>
@@ -1135,6 +1146,7 @@
               </w:rPr>
               <w:t>telefono</w:t>
             </w:r>
+            <w:proofErr w:type="spellEnd"/>
           </w:p>
         </w:tc>
         <w:tc>
@@ -1162,7 +1174,7 @@
                 <w:sz w:val="24"/>
                 <w:szCs w:val="24"/>
               </w:rPr>
-              <w:t>nombre</w:t>
+              <w:t>tipo</w:t>
             </w:r>
           </w:p>
           <w:p>
@@ -1183,7 +1195,7 @@
                 <w:sz w:val="24"/>
                 <w:szCs w:val="24"/>
               </w:rPr>
-              <w:t>descripcion</w:t>
+              <w:t>descripción</w:t>
             </w:r>
           </w:p>
           <w:p>
@@ -1854,6 +1866,7 @@
     <w:lsdException w:name="HTML Sample" w:semiHidden="1" w:unhideWhenUsed="1"/>
     <w:lsdException w:name="HTML Typewriter" w:semiHidden="1" w:unhideWhenUsed="1"/>
     <w:lsdException w:name="HTML Variable" w:semiHidden="1" w:unhideWhenUsed="1"/>
+    <w:lsdException w:name="Normal Table" w:semiHidden="1" w:unhideWhenUsed="1"/>
     <w:lsdException w:name="annotation subject" w:semiHidden="1" w:unhideWhenUsed="1"/>
     <w:lsdException w:name="No List" w:semiHidden="1" w:unhideWhenUsed="1"/>
     <w:lsdException w:name="Outline List 1" w:semiHidden="1" w:unhideWhenUsed="1"/>
@@ -1896,8 +1909,11 @@
     <w:lsdException w:name="Table Contemporary" w:semiHidden="1" w:unhideWhenUsed="1"/>
     <w:lsdException w:name="Table Elegant" w:semiHidden="1" w:unhideWhenUsed="1"/>
     <w:lsdException w:name="Table Professional" w:semiHidden="1" w:unhideWhenUsed="1"/>
+    <w:lsdException w:name="Table Subtle 1" w:semiHidden="1" w:unhideWhenUsed="1"/>
     <w:lsdException w:name="Table Subtle 2" w:semiHidden="1" w:unhideWhenUsed="1"/>
     <w:lsdException w:name="Table Web 1" w:semiHidden="1" w:unhideWhenUsed="1"/>
+    <w:lsdException w:name="Table Web 2" w:semiHidden="1" w:unhideWhenUsed="1"/>
+    <w:lsdException w:name="Table Web 3" w:semiHidden="1" w:unhideWhenUsed="1"/>
     <w:lsdException w:name="Balloon Text" w:semiHidden="1" w:unhideWhenUsed="1"/>
     <w:lsdException w:name="Table Grid" w:uiPriority="39"/>
     <w:lsdException w:name="Table Theme" w:semiHidden="1" w:unhideWhenUsed="1"/>

</xml_diff>